<commit_message>
changed variable names and decription HDIofMCMC
</commit_message>
<xml_diff>
--- a/Doing Bayesian Statistics Matlab Toolbox.docx
+++ b/Doing Bayesian Statistics Matlab Toolbox.docx
@@ -5,93 +5,100 @@
     <w:p>
       <w:pPr>
         <w:pStyle w:val="berschrift1"/>
-      </w:pPr>
+        <w:rPr>
+          <w:lang w:val="en-US"/>
+        </w:rPr>
+      </w:pPr>
+      <w:r>
+        <w:rPr>
+          <w:lang w:val="en-US"/>
+        </w:rPr>
+        <w:t xml:space="preserve">Doing Bayesian Statistics </w:t>
+      </w:r>
       <w:proofErr w:type="spellStart"/>
       <w:r>
-        <w:t>Doing</w:t>
+        <w:rPr>
+          <w:lang w:val="en-US"/>
+        </w:rPr>
+        <w:t>Matlab</w:t>
       </w:r>
       <w:proofErr w:type="spellEnd"/>
       <w:r>
-        <w:t xml:space="preserve"> </w:t>
+        <w:rPr>
+          <w:lang w:val="en-US"/>
+        </w:rPr>
+        <w:t xml:space="preserve"> Toolbox</w:t>
+      </w:r>
+    </w:p>
+    <w:p>
+      <w:pPr>
+        <w:pStyle w:val="berschrift2"/>
+        <w:rPr>
+          <w:lang w:val="en-US"/>
+        </w:rPr>
+      </w:pPr>
+      <w:r>
+        <w:rPr>
+          <w:lang w:val="en-US"/>
+        </w:rPr>
+        <w:t>Names</w:t>
+      </w:r>
+    </w:p>
+    <w:p>
+      <w:pPr>
+        <w:rPr>
+          <w:lang w:val="en-US"/>
+        </w:rPr>
+      </w:pPr>
+      <w:r>
+        <w:rPr>
+          <w:lang w:val="en-US"/>
+        </w:rPr>
+        <w:t xml:space="preserve">- Basic Bayesian </w:t>
       </w:r>
       <w:proofErr w:type="spellStart"/>
       <w:r>
-        <w:t>Bayesian</w:t>
+        <w:rPr>
+          <w:lang w:val="en-US"/>
+        </w:rPr>
+        <w:t>Matlab</w:t>
       </w:r>
       <w:proofErr w:type="spellEnd"/>
       <w:r>
-        <w:t xml:space="preserve"> </w:t>
+        <w:rPr>
+          <w:lang w:val="en-US"/>
+        </w:rPr>
+        <w:t xml:space="preserve"> Toolbox</w:t>
+      </w:r>
+    </w:p>
+    <w:p>
+      <w:pPr>
+        <w:rPr>
+          <w:lang w:val="en-US"/>
+        </w:rPr>
+      </w:pPr>
+      <w:r>
+        <w:rPr>
+          <w:lang w:val="en-US"/>
+        </w:rPr>
+        <w:t xml:space="preserve">- </w:t>
       </w:r>
       <w:proofErr w:type="spellStart"/>
       <w:r>
-        <w:t>Statistics</w:t>
+        <w:rPr>
+          <w:lang w:val="en-US"/>
+        </w:rPr>
+        <w:t>Matlab</w:t>
       </w:r>
       <w:proofErr w:type="spellEnd"/>
       <w:r>
-        <w:t xml:space="preserve"> </w:t>
-      </w:r>
-      <w:proofErr w:type="spellStart"/>
-      <w:r>
-        <w:t>Matlab</w:t>
-      </w:r>
-      <w:proofErr w:type="spellEnd"/>
-      <w:r>
-        <w:t xml:space="preserve"> Toolbox</w:t>
-      </w:r>
-    </w:p>
-    <w:p>
-      <w:pPr>
-        <w:pStyle w:val="berschrift2"/>
-        <w:rPr>
-          <w:lang w:val="en-US"/>
-        </w:rPr>
-      </w:pPr>
-      <w:r>
-        <w:rPr>
-          <w:lang w:val="en-US"/>
-        </w:rPr>
-        <w:t>Names</w:t>
-      </w:r>
-    </w:p>
-    <w:p>
-      <w:pPr>
-        <w:rPr>
-          <w:lang w:val="en-US"/>
-        </w:rPr>
-      </w:pPr>
-      <w:r>
-        <w:rPr>
-          <w:lang w:val="en-US"/>
-        </w:rPr>
-        <w:t xml:space="preserve">- Basic Bayesian </w:t>
-      </w:r>
-      <w:proofErr w:type="spellStart"/>
-      <w:r>
-        <w:rPr>
-          <w:lang w:val="en-US"/>
-        </w:rPr>
-        <w:t>Matlab</w:t>
-      </w:r>
-      <w:proofErr w:type="spellEnd"/>
-      <w:r>
-        <w:rPr>
-          <w:lang w:val="en-US"/>
-        </w:rPr>
-        <w:t xml:space="preserve"> Toolbox</w:t>
-      </w:r>
-    </w:p>
-    <w:p>
-      <w:pPr>
-        <w:rPr>
-          <w:lang w:val="en-US"/>
-        </w:rPr>
-      </w:pPr>
-      <w:r>
-        <w:rPr>
-          <w:lang w:val="en-US"/>
-        </w:rPr>
-        <w:t xml:space="preserve">- </w:t>
-      </w:r>
+        <w:rPr>
+          <w:lang w:val="en-US"/>
+        </w:rPr>
+        <w:t xml:space="preserve"> Toolbox for Bayesian Estimation (MBE)</w:t>
+      </w:r>
+      <w:bookmarkStart w:id="0" w:name="_GoBack"/>
+      <w:bookmarkEnd w:id="0"/>
     </w:p>
     <w:p>
       <w:pPr>
@@ -248,8 +255,6 @@
         </w:rPr>
         <w:t>runMCMC</w:t>
       </w:r>
-      <w:bookmarkStart w:id="0" w:name="_GoBack"/>
-      <w:bookmarkEnd w:id="0"/>
     </w:p>
     <w:p>
       <w:pPr>

</xml_diff>